<commit_message>
Created all design documents and started code structure
</commit_message>
<xml_diff>
--- a/design_documents/SRS.docx
+++ b/design_documents/SRS.docx
@@ -93,12 +93,14 @@
         <w:rPr>
           <w:b/>
           <w:bCs/>
+          <w:lang w:val="en-US"/>
         </w:rPr>
       </w:pPr>
       <w:r>
         <w:rPr>
           <w:b/>
           <w:bCs/>
+          <w:lang w:val="en-US"/>
         </w:rPr>
         <w:t>Introduction</w:t>
       </w:r>
@@ -120,21 +122,39 @@
           <w:bCs/>
           <w:lang w:val="en-US"/>
         </w:rPr>
-        <w:t>Purpose of this Document –</w:t>
-      </w:r>
-      <w:r>
-        <w:rPr>
-          <w:b/>
-          <w:bCs/>
-          <w:lang w:val="en-US"/>
-        </w:rPr>
-        <w:t xml:space="preserve"> </w:t>
-      </w:r>
-      <w:r>
-        <w:rPr>
-          <w:lang w:val="en-US"/>
-        </w:rPr>
-        <w:t>to describe and specify design and requirements of software Scgog (software in future use).</w:t>
+        <w:t xml:space="preserve">Purpose of this Document – </w:t>
+      </w:r>
+      <w:r>
+        <w:rPr>
+          <w:lang w:val="en-US"/>
+        </w:rPr>
+        <w:t xml:space="preserve">to describe and specify design and requirements of software </w:t>
+      </w:r>
+      <w:proofErr w:type="spellStart"/>
+      <w:r>
+        <w:rPr>
+          <w:lang w:val="en-US"/>
+        </w:rPr>
+        <w:t>Scgog</w:t>
+      </w:r>
+      <w:proofErr w:type="spellEnd"/>
+      <w:r>
+        <w:rPr>
+          <w:lang w:val="en-US"/>
+        </w:rPr>
+        <w:t xml:space="preserve"> (</w:t>
+      </w:r>
+      <w:r>
+        <w:rPr>
+          <w:lang w:val="en-US"/>
+        </w:rPr>
+        <w:t>System</w:t>
+      </w:r>
+      <w:r>
+        <w:rPr>
+          <w:lang w:val="en-US"/>
+        </w:rPr>
+        <w:t xml:space="preserve"> in future use).</w:t>
       </w:r>
     </w:p>
     <w:p>
@@ -160,13 +180,31 @@
         <w:rPr>
           <w:lang w:val="en-US"/>
         </w:rPr>
-        <w:t> </w:t>
-      </w:r>
-      <w:r>
-        <w:rPr>
-          <w:lang w:val="en-US"/>
-        </w:rPr>
-        <w:t xml:space="preserve">Main objective is to provide understanding and clarifications of expectation of software and development project. The estimated cost is $1.000.000 and estimated development time is 3 months. </w:t>
+        <w:t xml:space="preserve"> Main objective is to provide understanding and clarifications of expectation of </w:t>
+      </w:r>
+      <w:r>
+        <w:rPr>
+          <w:lang w:val="en-US"/>
+        </w:rPr>
+        <w:t>System</w:t>
+      </w:r>
+      <w:r>
+        <w:rPr>
+          <w:lang w:val="en-US"/>
+        </w:rPr>
+        <w:t xml:space="preserve"> and development project. The estimated cost is $</w:t>
+      </w:r>
+      <w:r>
+        <w:rPr>
+          <w:lang w:val="en-US"/>
+        </w:rPr>
+        <w:t>0</w:t>
+      </w:r>
+      <w:r>
+        <w:rPr>
+          <w:lang w:val="en-US"/>
+        </w:rPr>
+        <w:t xml:space="preserve"> and estimated development time is 3 months.</w:t>
       </w:r>
     </w:p>
     <w:p>
@@ -197,7 +235,13 @@
         <w:rPr>
           <w:lang w:val="en-US"/>
         </w:rPr>
-        <w:t>Software will centralize most common Data Analysis techniques on Single Cell data</w:t>
+        <w:t>System</w:t>
+      </w:r>
+      <w:r>
+        <w:rPr>
+          <w:lang w:val="en-US"/>
+        </w:rPr>
+        <w:t xml:space="preserve"> will centralize most common Data Analysis techniques on Single Cell data</w:t>
       </w:r>
       <w:r>
         <w:rPr>
@@ -215,13 +259,7 @@
         <w:rPr>
           <w:lang w:val="en-US"/>
         </w:rPr>
-        <w:t>but are not limited to</w:t>
-      </w:r>
-      <w:r>
-        <w:rPr>
-          <w:lang w:val="en-US"/>
-        </w:rPr>
-        <w:t xml:space="preserve"> Machine Learning application.</w:t>
+        <w:t>but are not limited to Machine Learning application.</w:t>
       </w:r>
     </w:p>
     <w:p>
@@ -283,221 +321,534 @@
         </w:rPr>
         <w:t>Functional Requirements</w:t>
       </w:r>
-      <w:r>
+    </w:p>
+    <w:p>
+      <w:pPr>
+        <w:rPr>
+          <w:lang w:val="en-US"/>
+        </w:rPr>
+      </w:pPr>
+      <w:r>
+        <w:rPr>
+          <w:lang w:val="en-US"/>
+        </w:rPr>
+        <w:t xml:space="preserve">System is implemented in Python programming language in the form of a package, i.e. independent distributable element. From now on mentioned as </w:t>
+      </w:r>
+      <w:r>
+        <w:rPr>
+          <w:i/>
+          <w:iCs/>
+          <w:lang w:val="en-US"/>
+        </w:rPr>
+        <w:t>System</w:t>
+      </w:r>
+      <w:r>
+        <w:rPr>
+          <w:lang w:val="en-US"/>
+        </w:rPr>
+        <w:t>.</w:t>
+      </w:r>
+    </w:p>
+    <w:p>
+      <w:pPr>
+        <w:rPr>
+          <w:lang w:val="en-US"/>
+        </w:rPr>
+      </w:pPr>
+      <w:r>
+        <w:rPr>
+          <w:lang w:val="en-US"/>
+        </w:rPr>
+        <w:t>System is required to implement following Single Cell data analysis steps:</w:t>
+      </w:r>
+    </w:p>
+    <w:p>
+      <w:pPr>
+        <w:pStyle w:val="ListParagraph"/>
+        <w:numPr>
+          <w:ilvl w:val="0"/>
+          <w:numId w:val="5"/>
+        </w:numPr>
+        <w:rPr>
+          <w:lang w:val="en-US"/>
+        </w:rPr>
+      </w:pPr>
+      <w:r>
+        <w:rPr>
+          <w:lang w:val="en-US"/>
+        </w:rPr>
+        <w:t>System pre-processes raw Single Cell data and validates it</w:t>
+      </w:r>
+    </w:p>
+    <w:p>
+      <w:pPr>
+        <w:pStyle w:val="ListParagraph"/>
+        <w:numPr>
+          <w:ilvl w:val="0"/>
+          <w:numId w:val="5"/>
+        </w:numPr>
+        <w:rPr>
+          <w:lang w:val="en-US"/>
+        </w:rPr>
+      </w:pPr>
+      <w:r>
+        <w:rPr>
+          <w:lang w:val="en-US"/>
+        </w:rPr>
+        <w:t xml:space="preserve">System implements Quality Control </w:t>
+      </w:r>
+    </w:p>
+    <w:p>
+      <w:pPr>
+        <w:pStyle w:val="ListParagraph"/>
+        <w:numPr>
+          <w:ilvl w:val="0"/>
+          <w:numId w:val="5"/>
+        </w:numPr>
+        <w:rPr>
+          <w:lang w:val="en-US"/>
+        </w:rPr>
+      </w:pPr>
+      <w:r>
+        <w:rPr>
+          <w:lang w:val="en-US"/>
+        </w:rPr>
+        <w:t xml:space="preserve">System conducts Normalization </w:t>
+      </w:r>
+    </w:p>
+    <w:p>
+      <w:pPr>
+        <w:pStyle w:val="ListParagraph"/>
+        <w:numPr>
+          <w:ilvl w:val="0"/>
+          <w:numId w:val="5"/>
+        </w:numPr>
+        <w:rPr>
+          <w:lang w:val="en-US"/>
+        </w:rPr>
+      </w:pPr>
+      <w:r>
+        <w:rPr>
+          <w:lang w:val="en-US"/>
+        </w:rPr>
+        <w:t>System conducts Integration of datasets</w:t>
+      </w:r>
+    </w:p>
+    <w:p>
+      <w:pPr>
+        <w:pStyle w:val="ListParagraph"/>
+        <w:numPr>
+          <w:ilvl w:val="0"/>
+          <w:numId w:val="5"/>
+        </w:numPr>
+        <w:rPr>
+          <w:lang w:val="en-US"/>
+        </w:rPr>
+      </w:pPr>
+      <w:r>
+        <w:rPr>
+          <w:lang w:val="en-US"/>
+        </w:rPr>
+        <w:t xml:space="preserve">System conducts </w:t>
+      </w:r>
+      <w:r>
+        <w:rPr>
+          <w:lang w:val="en-US"/>
+        </w:rPr>
+        <w:t xml:space="preserve">Dimension reduction and </w:t>
+      </w:r>
+      <w:r>
+        <w:rPr>
+          <w:lang w:val="en-US"/>
+        </w:rPr>
+        <w:t>Clustering of the cell-level</w:t>
+      </w:r>
+    </w:p>
+    <w:p>
+      <w:pPr>
+        <w:pStyle w:val="ListParagraph"/>
+        <w:numPr>
+          <w:ilvl w:val="0"/>
+          <w:numId w:val="5"/>
+        </w:numPr>
+        <w:rPr>
+          <w:lang w:val="en-US"/>
+        </w:rPr>
+      </w:pPr>
+      <w:r>
+        <w:rPr>
+          <w:lang w:val="en-US"/>
+        </w:rPr>
+        <w:t>System conducts Cell type annotation</w:t>
+      </w:r>
+    </w:p>
+    <w:p>
+      <w:pPr>
+        <w:pStyle w:val="ListParagraph"/>
+        <w:numPr>
+          <w:ilvl w:val="0"/>
+          <w:numId w:val="5"/>
+        </w:numPr>
+        <w:rPr>
+          <w:lang w:val="en-US"/>
+        </w:rPr>
+      </w:pPr>
+      <w:r>
+        <w:rPr>
+          <w:lang w:val="en-US"/>
+        </w:rPr>
+        <w:t>System implements Machine Learning analysis</w:t>
+      </w:r>
+    </w:p>
+    <w:p>
+      <w:pPr>
+        <w:pStyle w:val="ListParagraph"/>
+        <w:numPr>
+          <w:ilvl w:val="1"/>
+          <w:numId w:val="5"/>
+        </w:numPr>
+        <w:rPr>
+          <w:lang w:val="en-US"/>
+        </w:rPr>
+      </w:pPr>
+      <w:r>
+        <w:rPr>
+          <w:lang w:val="en-US"/>
+        </w:rPr>
+        <w:t>Cross-validation on reduced dataset</w:t>
+      </w:r>
+    </w:p>
+    <w:p>
+      <w:pPr>
+        <w:pStyle w:val="ListParagraph"/>
+        <w:numPr>
+          <w:ilvl w:val="1"/>
+          <w:numId w:val="5"/>
+        </w:numPr>
+        <w:rPr>
+          <w:lang w:val="en-US"/>
+        </w:rPr>
+      </w:pPr>
+      <w:r>
+        <w:rPr>
+          <w:lang w:val="en-US"/>
+        </w:rPr>
+        <w:t>Benchmarking of 5 different models by choice</w:t>
+      </w:r>
+    </w:p>
+    <w:p>
+      <w:pPr>
+        <w:pStyle w:val="ListParagraph"/>
+        <w:numPr>
+          <w:ilvl w:val="1"/>
+          <w:numId w:val="5"/>
+        </w:numPr>
+        <w:rPr>
+          <w:lang w:val="en-US"/>
+        </w:rPr>
+      </w:pPr>
+      <w:r>
+        <w:rPr>
+          <w:lang w:val="en-US"/>
+        </w:rPr>
+        <w:t>Hyperparameter optimization of the chosen model</w:t>
+      </w:r>
+    </w:p>
+    <w:p>
+      <w:pPr>
         <w:rPr>
           <w:b/>
           <w:bCs/>
           <w:lang w:val="en-US"/>
         </w:rPr>
-        <w:t xml:space="preserve"> ---------------------</w:t>
-      </w:r>
-    </w:p>
-    <w:p>
-      <w:pPr>
-        <w:rPr>
-          <w:lang w:val="en-US"/>
-        </w:rPr>
-      </w:pPr>
-      <w:r>
-        <w:rPr>
-          <w:lang w:val="en-US"/>
-        </w:rPr>
-        <w:t>In this, possible outcome of software system which includes effects due to operation of program is fully explained. All functional requirements which may include calculations, data processing, etc. are placed in a ranked order. Functional requirements specify the expected behavior of the system-which outputs should be produced from the given inputs. They describe the relationship between the input and output of the system. For each functional requirement, detailed description all the data inputs and their source, the units of measure, and the range of valid inputs must be specified.</w:t>
-      </w:r>
-    </w:p>
-    <w:p>
-      <w:pPr>
+      </w:pPr>
+      <w:r>
         <w:rPr>
           <w:b/>
           <w:bCs/>
           <w:lang w:val="en-US"/>
         </w:rPr>
-      </w:pPr>
-      <w:r>
+        <w:t>Data Requirements</w:t>
+      </w:r>
+    </w:p>
+    <w:p>
+      <w:pPr>
+        <w:rPr>
+          <w:lang w:val="en-US"/>
+        </w:rPr>
+      </w:pPr>
+      <w:r>
+        <w:rPr>
+          <w:lang w:val="en-US"/>
+        </w:rPr>
+        <w:lastRenderedPageBreak/>
+        <w:t xml:space="preserve">Input data should be </w:t>
+      </w:r>
+    </w:p>
+    <w:p>
+      <w:pPr>
+        <w:pStyle w:val="ListParagraph"/>
+        <w:numPr>
+          <w:ilvl w:val="0"/>
+          <w:numId w:val="6"/>
+        </w:numPr>
+        <w:rPr>
+          <w:lang w:val="en-US"/>
+        </w:rPr>
+      </w:pPr>
+      <w:r>
+        <w:rPr>
+          <w:lang w:val="en-US"/>
+        </w:rPr>
+        <w:t>scRNA-seq</w:t>
+      </w:r>
+      <w:r>
+        <w:rPr>
+          <w:lang w:val="en-US"/>
+        </w:rPr>
+        <w:t xml:space="preserve"> data in form of </w:t>
+      </w:r>
+      <w:r>
+        <w:rPr>
+          <w:lang w:val="en-US"/>
+        </w:rPr>
+        <w:t>Cell</w:t>
+      </w:r>
+      <w:r>
+        <w:rPr>
+          <w:lang w:val="en-US"/>
+        </w:rPr>
+        <w:t>-</w:t>
+      </w:r>
+      <w:r>
+        <w:rPr>
+          <w:lang w:val="en-US"/>
+        </w:rPr>
+        <w:t>Gene matrix</w:t>
+      </w:r>
+      <w:r>
+        <w:rPr>
+          <w:lang w:val="en-US"/>
+        </w:rPr>
+        <w:t xml:space="preserve"> and meta data</w:t>
+      </w:r>
+    </w:p>
+    <w:p>
+      <w:pPr>
+        <w:pStyle w:val="ListParagraph"/>
+        <w:numPr>
+          <w:ilvl w:val="0"/>
+          <w:numId w:val="6"/>
+        </w:numPr>
+        <w:rPr>
+          <w:lang w:val="en-US"/>
+        </w:rPr>
+      </w:pPr>
+      <w:r>
+        <w:rPr>
+          <w:lang w:val="en-US"/>
+        </w:rPr>
+        <w:t>scATAC-seq data in form of Cell</w:t>
+      </w:r>
+      <w:r>
+        <w:rPr>
+          <w:lang w:val="en-US"/>
+        </w:rPr>
+        <w:t>-Cell</w:t>
+      </w:r>
+      <w:r>
+        <w:rPr>
+          <w:lang w:val="en-US"/>
+        </w:rPr>
+        <w:t xml:space="preserve"> matrix, peak annotation data, and meta data</w:t>
+      </w:r>
+    </w:p>
+    <w:p>
+      <w:pPr>
+        <w:rPr>
+          <w:lang w:val="en-US"/>
+        </w:rPr>
+      </w:pPr>
+      <w:r>
+        <w:rPr>
+          <w:lang w:val="en-US"/>
+        </w:rPr>
+        <w:t xml:space="preserve">Both in </w:t>
+      </w:r>
+      <w:r>
+        <w:rPr>
+          <w:lang w:val="en-US"/>
+        </w:rPr>
+        <w:t>C</w:t>
+      </w:r>
+      <w:r>
+        <w:rPr>
+          <w:lang w:val="en-US"/>
+        </w:rPr>
+        <w:t>omma-</w:t>
+      </w:r>
+      <w:r>
+        <w:rPr>
+          <w:lang w:val="en-US"/>
+        </w:rPr>
+        <w:t>S</w:t>
+      </w:r>
+      <w:r>
+        <w:rPr>
+          <w:lang w:val="en-US"/>
+        </w:rPr>
+        <w:t xml:space="preserve">eparated </w:t>
+      </w:r>
+      <w:r>
+        <w:rPr>
+          <w:lang w:val="en-US"/>
+        </w:rPr>
+        <w:t xml:space="preserve">Values (.csv) </w:t>
+      </w:r>
+      <w:r>
+        <w:rPr>
+          <w:lang w:val="en-US"/>
+        </w:rPr>
+        <w:t>format</w:t>
+      </w:r>
+    </w:p>
+    <w:p>
+      <w:pPr>
         <w:rPr>
           <w:b/>
           <w:bCs/>
           <w:lang w:val="en-US"/>
         </w:rPr>
-        <w:t>Interface Requirements</w:t>
-      </w:r>
-    </w:p>
-    <w:p>
-      <w:pPr>
-        <w:rPr>
-          <w:lang w:val="en-US"/>
-        </w:rPr>
-      </w:pPr>
-      <w:r>
-        <w:rPr>
-          <w:lang w:val="en-US"/>
-        </w:rPr>
-        <w:t>In this, software interfaces which mean how software program communicates with each other or users either in form of any language, code, or message are fully described and explained. Examples can be shared memory, data streams, etc.</w:t>
-      </w:r>
-    </w:p>
-    <w:p>
-      <w:pPr>
+      </w:pPr>
+      <w:r>
         <w:rPr>
           <w:b/>
           <w:bCs/>
           <w:lang w:val="en-US"/>
         </w:rPr>
-      </w:pPr>
-      <w:r>
+        <w:t>Interface Requirements</w:t>
+      </w:r>
+    </w:p>
+    <w:p>
+      <w:pPr>
+        <w:rPr>
+          <w:lang w:val="en-US"/>
+        </w:rPr>
+      </w:pPr>
+      <w:r>
+        <w:rPr>
+          <w:lang w:val="en-US"/>
+        </w:rPr>
+        <w:t>To ensure high level of data analysis implementation S</w:t>
+      </w:r>
+      <w:r>
+        <w:rPr>
+          <w:lang w:val="en-US"/>
+        </w:rPr>
+        <w:t xml:space="preserve">ystem </w:t>
+      </w:r>
+      <w:r>
+        <w:rPr>
+          <w:lang w:val="en-US"/>
+        </w:rPr>
+        <w:t xml:space="preserve">is required to be able to </w:t>
+      </w:r>
+      <w:r>
+        <w:rPr>
+          <w:lang w:val="en-US"/>
+        </w:rPr>
+        <w:t xml:space="preserve">communicate with the User using </w:t>
+      </w:r>
+      <w:r>
+        <w:rPr>
+          <w:lang w:val="en-US"/>
+        </w:rPr>
+        <w:t>Command-line Interface (</w:t>
+      </w:r>
+      <w:r>
+        <w:rPr>
+          <w:lang w:val="en-US"/>
+        </w:rPr>
+        <w:t>CLI</w:t>
+      </w:r>
+      <w:r>
+        <w:rPr>
+          <w:lang w:val="en-US"/>
+        </w:rPr>
+        <w:t>)</w:t>
+      </w:r>
+      <w:r>
+        <w:rPr>
+          <w:lang w:val="en-US"/>
+        </w:rPr>
+        <w:t>, in form of commands or option choice.</w:t>
+      </w:r>
+    </w:p>
+    <w:p>
+      <w:pPr>
         <w:rPr>
           <w:b/>
           <w:bCs/>
           <w:lang w:val="en-US"/>
         </w:rPr>
-        <w:t>Performance Requirements</w:t>
-      </w:r>
-    </w:p>
-    <w:p>
-      <w:pPr>
-        <w:rPr>
-          <w:lang w:val="en-US"/>
-        </w:rPr>
-      </w:pPr>
-      <w:r>
-        <w:rPr>
-          <w:lang w:val="en-US"/>
-        </w:rPr>
-        <w:t xml:space="preserve">In this, how a software system performs desired functions under specific condition is explained. It also explains required time, required memory, maximum error rate, etc. The performance </w:t>
-      </w:r>
-      <w:r>
-        <w:rPr>
-          <w:lang w:val="en-US"/>
-        </w:rPr>
-        <w:lastRenderedPageBreak/>
-        <w:t>requirements part of an SRS specifies the performance constraints on the software system. All the requirements relating to the performance characteristics of the system must be clearly specified. There are two types of performance requirements: static and dynamic. Static requirements are those that do not impose constraint on the execution characteristics of the system. Dynamic requirements specify constraints on the execution behaviour of the system.</w:t>
-      </w:r>
-    </w:p>
-    <w:p>
-      <w:pPr>
+      </w:pPr>
+      <w:r>
         <w:rPr>
           <w:b/>
           <w:bCs/>
           <w:lang w:val="en-US"/>
         </w:rPr>
-      </w:pPr>
-      <w:r>
+        <w:t>Performance Requirements</w:t>
+      </w:r>
+    </w:p>
+    <w:p>
+      <w:pPr>
+        <w:rPr>
+          <w:lang w:val="en-US"/>
+        </w:rPr>
+      </w:pPr>
+      <w:r>
+        <w:rPr>
+          <w:lang w:val="en-US"/>
+        </w:rPr>
+        <w:t>System is required to implement most reliable and popular data analysis methods</w:t>
+      </w:r>
+      <w:r>
+        <w:rPr>
+          <w:lang w:val="en-US"/>
+        </w:rPr>
+        <w:t>. System is required to minimize inherited inaccuracies of high-level implementation of data analysis</w:t>
+      </w:r>
+    </w:p>
+    <w:p>
+      <w:pPr>
         <w:rPr>
           <w:b/>
           <w:bCs/>
           <w:lang w:val="en-US"/>
         </w:rPr>
-        <w:t>Design Constraints</w:t>
-      </w:r>
-    </w:p>
-    <w:p>
-      <w:pPr>
-        <w:rPr>
-          <w:lang w:val="en-US"/>
-        </w:rPr>
-      </w:pPr>
-      <w:r>
-        <w:rPr>
-          <w:lang w:val="en-US"/>
-        </w:rPr>
-        <w:t>In this, constraints which simply means limitation or restriction are specified and explained for design team. Examples may include use of a particular algorithm, hardware and software limitations, etc. There are a number of factors in the client’s environment that may restrict the choices of a designer leading to design constraints such factors include standards that must be followed resource limits, operating environment, reliability and security requirements and policies that may have an impact on the design of the system. An SRS should identify and specify all such constraints.</w:t>
-      </w:r>
-    </w:p>
-    <w:p>
-      <w:pPr>
+      </w:pPr>
+      <w:r>
         <w:rPr>
           <w:b/>
           <w:bCs/>
           <w:lang w:val="en-US"/>
         </w:rPr>
-      </w:pPr>
-      <w:r>
-        <w:rPr>
-          <w:b/>
-          <w:bCs/>
-          <w:lang w:val="en-US"/>
-        </w:rPr>
-        <w:t>Non-Functional Attributes</w:t>
-      </w:r>
-    </w:p>
-    <w:p>
-      <w:pPr>
-        <w:rPr>
-          <w:lang w:val="en-US"/>
-        </w:rPr>
-      </w:pPr>
-      <w:r>
-        <w:rPr>
-          <w:lang w:val="en-US"/>
-        </w:rPr>
-        <w:t>In this, non-functional attributes are explained that are required by software system for better performance. An example may include Security, Portability, Reliability, Reusability, Application compatibility, Data integrity, Scalability capacity, etc.</w:t>
-      </w:r>
-    </w:p>
-    <w:p>
-      <w:pPr>
-        <w:rPr>
-          <w:b/>
-          <w:bCs/>
-          <w:lang w:val="en-US"/>
-        </w:rPr>
-      </w:pPr>
-      <w:r>
-        <w:rPr>
-          <w:b/>
-          <w:bCs/>
-          <w:lang w:val="en-US"/>
-        </w:rPr>
-        <w:t>Preliminary Schedule and Budget</w:t>
-      </w:r>
-    </w:p>
-    <w:p>
-      <w:pPr>
-        <w:rPr>
-          <w:lang w:val="en-US"/>
-        </w:rPr>
-      </w:pPr>
-      <w:r>
-        <w:rPr>
-          <w:lang w:val="en-US"/>
-        </w:rPr>
-        <w:t>In this, initial version and budget of project plan are explained which include overall time duration required and overall cost required for development of project.</w:t>
-      </w:r>
-    </w:p>
-    <w:p>
-      <w:pPr>
-        <w:rPr>
-          <w:b/>
-          <w:bCs/>
-          <w:lang w:val="en-US"/>
-        </w:rPr>
-      </w:pPr>
-      <w:r>
-        <w:rPr>
-          <w:b/>
-          <w:bCs/>
-          <w:lang w:val="en-US"/>
-        </w:rPr>
-        <w:t>Appendices</w:t>
-      </w:r>
-    </w:p>
-    <w:p>
-      <w:pPr>
-        <w:rPr>
-          <w:lang w:val="en-US"/>
-        </w:rPr>
-      </w:pPr>
-      <w:r>
-        <w:rPr>
-          <w:lang w:val="en-US"/>
-        </w:rPr>
-        <w:t>In this, additional information like references from where information is gathered, definitions of some specific terms, acronyms, abbreviations, etc. are given and explained.</w:t>
-      </w:r>
-    </w:p>
-    <w:p>
-      <w:pPr>
-        <w:rPr>
-          <w:lang w:val="en-US"/>
-        </w:rPr>
-      </w:pPr>
+        <w:t>Design Constraints</w:t>
+      </w:r>
+    </w:p>
+    <w:p>
+      <w:pPr>
+        <w:rPr>
+          <w:lang w:val="en-US"/>
+        </w:rPr>
+      </w:pPr>
+      <w:r>
+        <w:rPr>
+          <w:lang w:val="en-US"/>
+        </w:rPr>
+        <w:t xml:space="preserve">User’s machine must possess all technical prerequisites listed in design documents. User must be familiar with using CLI, and possess basic knowledge of required input parameters of each step in Single Cell data analysis. </w:t>
+      </w:r>
     </w:p>
     <w:sectPr>
       <w:pgSz w:w="11906" w:h="16838"/>
@@ -771,6 +1122,184 @@
       <w:rPr>
         <w:rFonts w:ascii="Wingdings" w:hAnsi="Wingdings" w:hint="default"/>
       </w:rPr>
+    </w:lvl>
+  </w:abstractNum>
+  <w:abstractNum w:abstractNumId="2" w15:restartNumberingAfterBreak="0">
+    <w:nsid w:val="4E2B16A4"/>
+    <w:multiLevelType w:val="hybridMultilevel"/>
+    <w:tmpl w:val="8F7E7894"/>
+    <w:lvl w:ilvl="0" w:tplc="0419000F">
+      <w:start w:val="1"/>
+      <w:numFmt w:val="decimal"/>
+      <w:lvlText w:val="%1."/>
+      <w:lvlJc w:val="left"/>
+      <w:pPr>
+        <w:ind w:left="720" w:hanging="360"/>
+      </w:pPr>
+      <w:rPr>
+        <w:rFonts w:hint="default"/>
+      </w:rPr>
+    </w:lvl>
+    <w:lvl w:ilvl="1" w:tplc="04190019" w:tentative="1">
+      <w:start w:val="1"/>
+      <w:numFmt w:val="lowerLetter"/>
+      <w:lvlText w:val="%2."/>
+      <w:lvlJc w:val="left"/>
+      <w:pPr>
+        <w:ind w:left="1440" w:hanging="360"/>
+      </w:pPr>
+    </w:lvl>
+    <w:lvl w:ilvl="2" w:tplc="0419001B" w:tentative="1">
+      <w:start w:val="1"/>
+      <w:numFmt w:val="lowerRoman"/>
+      <w:lvlText w:val="%3."/>
+      <w:lvlJc w:val="right"/>
+      <w:pPr>
+        <w:ind w:left="2160" w:hanging="180"/>
+      </w:pPr>
+    </w:lvl>
+    <w:lvl w:ilvl="3" w:tplc="0419000F" w:tentative="1">
+      <w:start w:val="1"/>
+      <w:numFmt w:val="decimal"/>
+      <w:lvlText w:val="%4."/>
+      <w:lvlJc w:val="left"/>
+      <w:pPr>
+        <w:ind w:left="2880" w:hanging="360"/>
+      </w:pPr>
+    </w:lvl>
+    <w:lvl w:ilvl="4" w:tplc="04190019" w:tentative="1">
+      <w:start w:val="1"/>
+      <w:numFmt w:val="lowerLetter"/>
+      <w:lvlText w:val="%5."/>
+      <w:lvlJc w:val="left"/>
+      <w:pPr>
+        <w:ind w:left="3600" w:hanging="360"/>
+      </w:pPr>
+    </w:lvl>
+    <w:lvl w:ilvl="5" w:tplc="0419001B" w:tentative="1">
+      <w:start w:val="1"/>
+      <w:numFmt w:val="lowerRoman"/>
+      <w:lvlText w:val="%6."/>
+      <w:lvlJc w:val="right"/>
+      <w:pPr>
+        <w:ind w:left="4320" w:hanging="180"/>
+      </w:pPr>
+    </w:lvl>
+    <w:lvl w:ilvl="6" w:tplc="0419000F" w:tentative="1">
+      <w:start w:val="1"/>
+      <w:numFmt w:val="decimal"/>
+      <w:lvlText w:val="%7."/>
+      <w:lvlJc w:val="left"/>
+      <w:pPr>
+        <w:ind w:left="5040" w:hanging="360"/>
+      </w:pPr>
+    </w:lvl>
+    <w:lvl w:ilvl="7" w:tplc="04190019" w:tentative="1">
+      <w:start w:val="1"/>
+      <w:numFmt w:val="lowerLetter"/>
+      <w:lvlText w:val="%8."/>
+      <w:lvlJc w:val="left"/>
+      <w:pPr>
+        <w:ind w:left="5760" w:hanging="360"/>
+      </w:pPr>
+    </w:lvl>
+    <w:lvl w:ilvl="8" w:tplc="0419001B" w:tentative="1">
+      <w:start w:val="1"/>
+      <w:numFmt w:val="lowerRoman"/>
+      <w:lvlText w:val="%9."/>
+      <w:lvlJc w:val="right"/>
+      <w:pPr>
+        <w:ind w:left="6480" w:hanging="180"/>
+      </w:pPr>
+    </w:lvl>
+  </w:abstractNum>
+  <w:abstractNum w:abstractNumId="3" w15:restartNumberingAfterBreak="0">
+    <w:nsid w:val="50E23224"/>
+    <w:multiLevelType w:val="hybridMultilevel"/>
+    <w:tmpl w:val="6930C9D2"/>
+    <w:lvl w:ilvl="0" w:tplc="0419000F">
+      <w:start w:val="1"/>
+      <w:numFmt w:val="decimal"/>
+      <w:lvlText w:val="%1."/>
+      <w:lvlJc w:val="left"/>
+      <w:pPr>
+        <w:ind w:left="720" w:hanging="360"/>
+      </w:pPr>
+      <w:rPr>
+        <w:rFonts w:hint="default"/>
+      </w:rPr>
+    </w:lvl>
+    <w:lvl w:ilvl="1" w:tplc="04190019">
+      <w:start w:val="1"/>
+      <w:numFmt w:val="lowerLetter"/>
+      <w:lvlText w:val="%2."/>
+      <w:lvlJc w:val="left"/>
+      <w:pPr>
+        <w:ind w:left="1440" w:hanging="360"/>
+      </w:pPr>
+    </w:lvl>
+    <w:lvl w:ilvl="2" w:tplc="0419001B" w:tentative="1">
+      <w:start w:val="1"/>
+      <w:numFmt w:val="lowerRoman"/>
+      <w:lvlText w:val="%3."/>
+      <w:lvlJc w:val="right"/>
+      <w:pPr>
+        <w:ind w:left="2160" w:hanging="180"/>
+      </w:pPr>
+    </w:lvl>
+    <w:lvl w:ilvl="3" w:tplc="0419000F" w:tentative="1">
+      <w:start w:val="1"/>
+      <w:numFmt w:val="decimal"/>
+      <w:lvlText w:val="%4."/>
+      <w:lvlJc w:val="left"/>
+      <w:pPr>
+        <w:ind w:left="2880" w:hanging="360"/>
+      </w:pPr>
+    </w:lvl>
+    <w:lvl w:ilvl="4" w:tplc="04190019" w:tentative="1">
+      <w:start w:val="1"/>
+      <w:numFmt w:val="lowerLetter"/>
+      <w:lvlText w:val="%5."/>
+      <w:lvlJc w:val="left"/>
+      <w:pPr>
+        <w:ind w:left="3600" w:hanging="360"/>
+      </w:pPr>
+    </w:lvl>
+    <w:lvl w:ilvl="5" w:tplc="0419001B" w:tentative="1">
+      <w:start w:val="1"/>
+      <w:numFmt w:val="lowerRoman"/>
+      <w:lvlText w:val="%6."/>
+      <w:lvlJc w:val="right"/>
+      <w:pPr>
+        <w:ind w:left="4320" w:hanging="180"/>
+      </w:pPr>
+    </w:lvl>
+    <w:lvl w:ilvl="6" w:tplc="0419000F" w:tentative="1">
+      <w:start w:val="1"/>
+      <w:numFmt w:val="decimal"/>
+      <w:lvlText w:val="%7."/>
+      <w:lvlJc w:val="left"/>
+      <w:pPr>
+        <w:ind w:left="5040" w:hanging="360"/>
+      </w:pPr>
+    </w:lvl>
+    <w:lvl w:ilvl="7" w:tplc="04190019" w:tentative="1">
+      <w:start w:val="1"/>
+      <w:numFmt w:val="lowerLetter"/>
+      <w:lvlText w:val="%8."/>
+      <w:lvlJc w:val="left"/>
+      <w:pPr>
+        <w:ind w:left="5760" w:hanging="360"/>
+      </w:pPr>
+    </w:lvl>
+    <w:lvl w:ilvl="8" w:tplc="0419001B" w:tentative="1">
+      <w:start w:val="1"/>
+      <w:numFmt w:val="lowerRoman"/>
+      <w:lvlText w:val="%9."/>
+      <w:lvlJc w:val="right"/>
+      <w:pPr>
+        <w:ind w:left="6480" w:hanging="180"/>
+      </w:pPr>
     </w:lvl>
   </w:abstractNum>
   <w:num w:numId="1" w16cid:durableId="1886326871">
@@ -793,6 +1322,12 @@
   </w:num>
   <w:num w:numId="4" w16cid:durableId="1504972865">
     <w:abstractNumId w:val="1"/>
+  </w:num>
+  <w:num w:numId="5" w16cid:durableId="917518313">
+    <w:abstractNumId w:val="3"/>
+  </w:num>
+  <w:num w:numId="6" w16cid:durableId="179397283">
+    <w:abstractNumId w:val="2"/>
   </w:num>
 </w:numbering>
 </file>
@@ -1222,6 +1757,7 @@
   <w:style w:type="character" w:default="1" w:styleId="DefaultParagraphFont">
     <w:name w:val="Default Paragraph Font"/>
     <w:uiPriority w:val="1"/>
+    <w:semiHidden/>
     <w:unhideWhenUsed/>
   </w:style>
   <w:style w:type="table" w:default="1" w:styleId="TableNormal">

</xml_diff>

<commit_message>
added preprocessing functions, updated data requirements
</commit_message>
<xml_diff>
--- a/design_documents/SRS.docx
+++ b/design_documents/SRS.docx
@@ -128,21 +128,7 @@
         <w:rPr>
           <w:lang w:val="en-US"/>
         </w:rPr>
-        <w:t xml:space="preserve">to describe and specify design and requirements of software </w:t>
-      </w:r>
-      <w:proofErr w:type="spellStart"/>
-      <w:r>
-        <w:rPr>
-          <w:lang w:val="en-US"/>
-        </w:rPr>
-        <w:t>Scgog</w:t>
-      </w:r>
-      <w:proofErr w:type="spellEnd"/>
-      <w:r>
-        <w:rPr>
-          <w:lang w:val="en-US"/>
-        </w:rPr>
-        <w:t xml:space="preserve"> (</w:t>
+        <w:t>to describe and specify design and requirements of software Scgog (</w:t>
       </w:r>
       <w:r>
         <w:rPr>
@@ -661,55 +647,6 @@
           <w:lang w:val="en-US"/>
         </w:rPr>
         <w:t xml:space="preserve"> matrix, peak annotation data, and meta data</w:t>
-      </w:r>
-    </w:p>
-    <w:p>
-      <w:pPr>
-        <w:rPr>
-          <w:lang w:val="en-US"/>
-        </w:rPr>
-      </w:pPr>
-      <w:r>
-        <w:rPr>
-          <w:lang w:val="en-US"/>
-        </w:rPr>
-        <w:t xml:space="preserve">Both in </w:t>
-      </w:r>
-      <w:r>
-        <w:rPr>
-          <w:lang w:val="en-US"/>
-        </w:rPr>
-        <w:t>C</w:t>
-      </w:r>
-      <w:r>
-        <w:rPr>
-          <w:lang w:val="en-US"/>
-        </w:rPr>
-        <w:t>omma-</w:t>
-      </w:r>
-      <w:r>
-        <w:rPr>
-          <w:lang w:val="en-US"/>
-        </w:rPr>
-        <w:t>S</w:t>
-      </w:r>
-      <w:r>
-        <w:rPr>
-          <w:lang w:val="en-US"/>
-        </w:rPr>
-        <w:t xml:space="preserve">eparated </w:t>
-      </w:r>
-      <w:r>
-        <w:rPr>
-          <w:lang w:val="en-US"/>
-        </w:rPr>
-        <w:t xml:space="preserve">Values (.csv) </w:t>
-      </w:r>
-      <w:r>
-        <w:rPr>
-          <w:lang w:val="en-US"/>
-        </w:rPr>
-        <w:t>format</w:t>
       </w:r>
     </w:p>
     <w:p>

</xml_diff>